<commit_message>
mi proyecto de software
</commit_message>
<xml_diff>
--- a/sentecias dml y ddl.docx
+++ b/sentecias dml y ddl.docx
@@ -42,59 +42,7 @@
             <w:szCs w:val="28"/>
             <w:shd w:val="clear" w:color="auto" w:fill="FFFFFF"/>
           </w:rPr>
-          <w:t xml:space="preserve">Destrezas y conocimientos en el manejo de sentencias </w:t>
-        </w:r>
-        <w:proofErr w:type="spellStart"/>
-        <w:r>
-          <w:rPr>
-            <w:rStyle w:val="instancename"/>
-            <w:rFonts w:asciiTheme="minorHAnsi" w:hAnsiTheme="minorHAnsi" w:cstheme="minorHAnsi"/>
-            <w:b/>
-            <w:bCs/>
-            <w:sz w:val="28"/>
-            <w:szCs w:val="28"/>
-            <w:shd w:val="clear" w:color="auto" w:fill="FFFFFF"/>
-          </w:rPr>
-          <w:t>DDL</w:t>
-        </w:r>
-        <w:proofErr w:type="spellEnd"/>
-        <w:r>
-          <w:rPr>
-            <w:rStyle w:val="instancename"/>
-            <w:rFonts w:asciiTheme="minorHAnsi" w:hAnsiTheme="minorHAnsi" w:cstheme="minorHAnsi"/>
-            <w:b/>
-            <w:bCs/>
-            <w:sz w:val="28"/>
-            <w:szCs w:val="28"/>
-            <w:shd w:val="clear" w:color="auto" w:fill="FFFFFF"/>
-          </w:rPr>
-          <w:t xml:space="preserve"> y </w:t>
-        </w:r>
-        <w:proofErr w:type="spellStart"/>
-        <w:r>
-          <w:rPr>
-            <w:rStyle w:val="instancename"/>
-            <w:rFonts w:asciiTheme="minorHAnsi" w:hAnsiTheme="minorHAnsi" w:cstheme="minorHAnsi"/>
-            <w:b/>
-            <w:bCs/>
-            <w:sz w:val="28"/>
-            <w:szCs w:val="28"/>
-            <w:shd w:val="clear" w:color="auto" w:fill="FFFFFF"/>
-          </w:rPr>
-          <w:t>DML</w:t>
-        </w:r>
-        <w:proofErr w:type="spellEnd"/>
-        <w:r>
-          <w:rPr>
-            <w:rStyle w:val="instancename"/>
-            <w:rFonts w:asciiTheme="minorHAnsi" w:hAnsiTheme="minorHAnsi" w:cstheme="minorHAnsi"/>
-            <w:b/>
-            <w:bCs/>
-            <w:sz w:val="28"/>
-            <w:szCs w:val="28"/>
-            <w:shd w:val="clear" w:color="auto" w:fill="FFFFFF"/>
-          </w:rPr>
-          <w:t xml:space="preserve"> de SQL GA6-220501096-AA2-EV01</w:t>
+          <w:t>Destrezas y conocimientos en el manejo de sentencias DDL y DML de SQL GA6-220501096-AA2-EV01</w:t>
         </w:r>
       </w:hyperlink>
     </w:p>
@@ -273,35 +221,7 @@
             <w:u w:val="none"/>
             <w:shd w:val="clear" w:color="auto" w:fill="FFFFFF"/>
           </w:rPr>
-          <w:t xml:space="preserve">GUSTAVO ADOLFO </w:t>
-        </w:r>
-        <w:r>
-          <w:rPr>
-            <w:rStyle w:val="Hipervnculo"/>
-            <w:rFonts w:asciiTheme="minorHAnsi" w:hAnsiTheme="minorHAnsi" w:cstheme="minorHAnsi"/>
-            <w:b/>
-            <w:bCs/>
-            <w:color w:val="auto"/>
-            <w:sz w:val="24"/>
-            <w:szCs w:val="24"/>
-            <w:u w:val="none"/>
-            <w:shd w:val="clear" w:color="auto" w:fill="FFFFFF"/>
-          </w:rPr>
-          <w:t>RODRÍGUEZ</w:t>
-        </w:r>
-        <w:r>
-          <w:rPr>
-            <w:rStyle w:val="Hipervnculo"/>
-            <w:rFonts w:asciiTheme="minorHAnsi" w:hAnsiTheme="minorHAnsi" w:cstheme="minorHAnsi"/>
-            <w:b/>
-            <w:bCs/>
-            <w:color w:val="auto"/>
-            <w:sz w:val="24"/>
-            <w:szCs w:val="24"/>
-            <w:u w:val="none"/>
-            <w:shd w:val="clear" w:color="auto" w:fill="FFFFFF"/>
-          </w:rPr>
-          <w:t xml:space="preserve"> QUINAYAS </w:t>
+          <w:t>GUSTAVO ADOLFO RODRÍGUEZ QUINAYAS </w:t>
         </w:r>
       </w:hyperlink>
     </w:p>
@@ -460,23 +380,7 @@
           <w:sz w:val="24"/>
           <w:szCs w:val="24"/>
         </w:rPr>
-        <w:t xml:space="preserve">                                                                   </w:t>
-      </w:r>
-      <w:r>
-        <w:rPr>
-          <w:b/>
-          <w:sz w:val="24"/>
-          <w:szCs w:val="24"/>
-        </w:rPr>
-        <w:t>NOVIEMBRE</w:t>
-      </w:r>
-      <w:r>
-        <w:rPr>
-          <w:b/>
-          <w:sz w:val="24"/>
-          <w:szCs w:val="24"/>
-        </w:rPr>
-        <w:t xml:space="preserve"> 2025</w:t>
+        <w:t xml:space="preserve">                                                                   NOVIEMBRE 2025</w:t>
       </w:r>
     </w:p>
     <w:p>
@@ -486,6 +390,7 @@
           <w:noProof/>
           <w:sz w:val="24"/>
           <w:szCs w:val="24"/>
+          <w:u w:val="single"/>
         </w:rPr>
       </w:pPr>
       <w:r>
@@ -523,11 +428,20 @@
             <v:path o:extrusionok="f" gradientshapeok="t" o:connecttype="rect"/>
             <o:lock v:ext="edit" aspectratio="t"/>
           </v:shapetype>
-          <v:shape id="_x0000_i1026" type="#_x0000_t75" style="width:76.2pt;height:49.2pt" o:ole="">
+          <v:shape id="_x0000_i1029" type="#_x0000_t75" style="width:76.2pt;height:49.2pt" o:ole="">
             <v:imagedata r:id="rId9" o:title=""/>
           </v:shape>
-          <o:OLEObject Type="Embed" ProgID="Package" ShapeID="_x0000_i1026" DrawAspect="Icon" ObjectID="_1826045255" r:id="rId10"/>
+          <o:OLEObject Type="Embed" ProgID="Package" ShapeID="_x0000_i1029" DrawAspect="Icon" ObjectID="_1826046051" r:id="rId10"/>
         </w:object>
+      </w:r>
+      <w:r>
+        <w:rPr>
+          <w:b/>
+          <w:noProof/>
+          <w:sz w:val="24"/>
+          <w:szCs w:val="24"/>
+        </w:rPr>
+        <w:t>https://github.com/avraham17/sentecias-ddl-y-dmll-sena-ap6.git</w:t>
       </w:r>
     </w:p>
     <w:p>

</xml_diff>